<commit_message>
Updated some information about website title
</commit_message>
<xml_diff>
--- a/docs/practicals/3_rmarkdownsolution.docx
+++ b/docs/practicals/3_rmarkdownsolution.docx
@@ -133,11 +133,9 @@
       <w:r>
         <w:t xml:space="preserve">The content of this module are based on materials from:</w:t>
       </w:r>
-    </w:p>
-    <w:p>
-      <w:pPr>
-        <w:pStyle w:val="BodyText"/>
-      </w:pPr>
+      <w:r>
+        <w:t xml:space="preserve"> </w:t>
+      </w:r>
       <w:hyperlink r:id="rId21">
         <w:r>
           <w:rPr>

</xml_diff>